<commit_message>
2nd change in Repo
Test Commit from Desktop
</commit_message>
<xml_diff>
--- a/TestGithub1.docx
+++ b/TestGithub1.docx
@@ -27,6 +27,39 @@
       <w:r>
         <w:t>Pronto Software Solution PVT LTD</w:t>
       </w:r>
+    </w:p>
+    <w:p>
+      <w:pPr>
+        <w:pStyle w:val="Body"/>
+      </w:pPr>
+    </w:p>
+    <w:p>
+      <w:pPr>
+        <w:pStyle w:val="Body"/>
+      </w:pPr>
+    </w:p>
+    <w:p>
+      <w:pPr>
+        <w:pStyle w:val="Body"/>
+      </w:pPr>
+      <w:r>
+        <w:t>Jayanagar</w:t>
+      </w:r>
+    </w:p>
+    <w:p>
+      <w:pPr>
+        <w:pStyle w:val="Body"/>
+      </w:pPr>
+    </w:p>
+    <w:p>
+      <w:pPr>
+        <w:pStyle w:val="Body"/>
+      </w:pPr>
+    </w:p>
+    <w:p>
+      <w:pPr>
+        <w:pStyle w:val="Body"/>
+      </w:pPr>
       <w:bookmarkStart w:id="0" w:name="_GoBack"/>
       <w:bookmarkEnd w:id="0"/>
     </w:p>

</xml_diff>